<commit_message>
[Master] A ajout de l'user story 51.
</commit_message>
<xml_diff>
--- a/Ressources/User Story/User Story.docx
+++ b/Ressources/User Story/User Story.docx
@@ -1245,18 +1245,29 @@
     <w:p/>
     <w:p>
       <w:r>
-        <w:t xml:space="preserve">En tant </w:t>
-      </w:r>
-      <w:r>
-        <w:t>qu’Utilisateur</w:t>
-      </w:r>
-    </w:p>
-    <w:p>
-      <w:r>
-        <w:t>J'aimerais pouvoir m'inscrire pour pouvoir jouer</w:t>
-      </w:r>
-      <w:r>
-        <w:t>.</w:t>
+        <w:t>En tant qu’Utilisateur</w:t>
+      </w:r>
+    </w:p>
+    <w:p>
+      <w:r>
+        <w:t>J'aimerais pouvoir m'inscrire pour pouvoir jouer.</w:t>
+      </w:r>
+    </w:p>
+    <w:p/>
+    <w:p>
+      <w:r>
+        <w:t>US 51</w:t>
+      </w:r>
+    </w:p>
+    <w:p/>
+    <w:p>
+      <w:r>
+        <w:t>En tant qu’Utilisateur</w:t>
+      </w:r>
+    </w:p>
+    <w:p>
+      <w:r>
+        <w:t>J’aimerais commencer la partie si je suis le plus vieux.</w:t>
       </w:r>
       <w:bookmarkStart w:id="0" w:name="_GoBack"/>
       <w:bookmarkEnd w:id="0"/>

</xml_diff>